<commit_message>
Adicionando arquivos de módulos anteriores e alterações que haviam sido ignoradas
</commit_message>
<xml_diff>
--- a/Assuntos não triviais.docx
+++ b/Assuntos não triviais.docx
@@ -90,7 +90,13 @@
         <w:jc w:val="both"/>
       </w:pPr>
       <w:r>
-        <w:t>Durante o curso alguns assuntos nada triviais e específicos do Java são passados de forma extremamente rápida e superficial. Para fixar bem esses conteúdos estou fazendo esse resumo/revisão. Não vou me concentrar em conceitos muito gerais da programação, como lógica, mas no que for mais específico do Java e naquilo que de alguma forma eu não sentir confiança mesmo após as aulas e exercícios.</w:t>
+        <w:t>Durante o curso alguns assuntos nada triviais e específicos do Java são passados de forma extremamente rápida e superficial. Para fixar bem esses conteúdos estou fazendo esse resumo/revisão. Não vou me concentrar em conceitos muito gerais da programação</w:t>
+      </w:r>
+      <w:r>
+        <w:t xml:space="preserve"> que sejam de entendimento básico</w:t>
+      </w:r>
+      <w:r>
+        <w:t>, como lógica, mas no que for mais específico do Java e naquilo que de alguma forma eu não sentir confiança mesmo após as aulas e exercícios.</w:t>
       </w:r>
     </w:p>
     <w:p>
@@ -129,13 +135,11 @@
         <w:jc w:val="both"/>
       </w:pPr>
       <w:r>
-        <w:t xml:space="preserve">Os tipos primitivos são </w:t>
-      </w:r>
-      <w:proofErr w:type="spellStart"/>
-      <w:r>
-        <w:t>dasdasd</w:t>
-      </w:r>
-      <w:proofErr w:type="spellEnd"/>
+        <w:t xml:space="preserve">Os tipos primitivos </w:t>
+      </w:r>
+      <w:r>
+        <w:t>na linguagem Java são:</w:t>
+      </w:r>
     </w:p>
     <w:p>
       <w:pPr>
@@ -163,7 +167,7 @@
                     </pic:cNvPicPr>
                   </pic:nvPicPr>
                   <pic:blipFill>
-                    <a:blip r:embed="rId5">
+                    <a:blip r:embed="rId6">
                       <a:extLst>
                         <a:ext uri="{28A0092B-C50C-407E-A947-70E740481C1C}">
                           <a14:useLocalDpi xmlns:a14="http://schemas.microsoft.com/office/drawing/2010/main" val="0"/>
@@ -197,6 +201,74 @@
     </w:p>
     <w:p>
       <w:pPr>
+        <w:jc w:val="both"/>
+      </w:pPr>
+      <w:r>
+        <w:tab/>
+      </w:r>
+      <w:r>
+        <w:t xml:space="preserve">As variáveis de instância de tipo primitivo são inicializadas por padrão, as variáveis dos tipos byte, char, short, </w:t>
+      </w:r>
+      <w:proofErr w:type="spellStart"/>
+      <w:r>
+        <w:t>int</w:t>
+      </w:r>
+      <w:proofErr w:type="spellEnd"/>
+      <w:r>
+        <w:t xml:space="preserve">, </w:t>
+      </w:r>
+      <w:proofErr w:type="spellStart"/>
+      <w:r>
+        <w:t>long</w:t>
+      </w:r>
+      <w:proofErr w:type="spellEnd"/>
+      <w:r>
+        <w:t xml:space="preserve">, </w:t>
+      </w:r>
+      <w:proofErr w:type="spellStart"/>
+      <w:r>
+        <w:t>float</w:t>
+      </w:r>
+      <w:proofErr w:type="spellEnd"/>
+      <w:r>
+        <w:t xml:space="preserve"> e </w:t>
+      </w:r>
+      <w:proofErr w:type="spellStart"/>
+      <w:r>
+        <w:t>double</w:t>
+      </w:r>
+      <w:proofErr w:type="spellEnd"/>
+      <w:r>
+        <w:t xml:space="preserve"> são inicializadas como 0, e as variáveis do tipo </w:t>
+      </w:r>
+      <w:proofErr w:type="spellStart"/>
+      <w:r>
+        <w:t>boolean</w:t>
+      </w:r>
+      <w:proofErr w:type="spellEnd"/>
+      <w:r>
+        <w:t xml:space="preserve"> são inicializadas como false. Esses tipos podem especificar seu próprio valor inicial para uma variável do tipo primitivo atribuindo à variável um valor na sua declaração.</w:t>
+      </w:r>
+    </w:p>
+    <w:p>
+      <w:pPr>
+        <w:jc w:val="both"/>
+      </w:pPr>
+      <w:r>
+        <w:tab/>
+        <w:t xml:space="preserve">Variáveis que não são dos tipos primitivos são inicializadas com </w:t>
+      </w:r>
+      <w:proofErr w:type="spellStart"/>
+      <w:r>
+        <w:t>null</w:t>
+      </w:r>
+      <w:proofErr w:type="spellEnd"/>
+      <w:r>
+        <w:t>.</w:t>
+      </w:r>
+    </w:p>
+    <w:p>
+      <w:pPr>
         <w:jc w:val="center"/>
         <w:rPr>
           <w:b/>
@@ -300,6 +372,7 @@
         <w:jc w:val="both"/>
       </w:pPr>
       <w:r>
+        <w:lastRenderedPageBreak/>
         <w:t xml:space="preserve">Porém, é necessário tomar cuidado com as comparações entre </w:t>
       </w:r>
       <w:proofErr w:type="spellStart"/>
@@ -729,7 +802,6 @@
         <w:t>- Para variáveis locais e temporárias, que não precisam ser armazenadas em coleções ou passadas para métodos que exigem objetos, os tipos primitivos são preferíveis.</w:t>
       </w:r>
     </w:p>
-    <w:p/>
     <w:p>
       <w:r>
         <w:br w:type="page"/>
@@ -753,30 +825,180 @@
           <w:szCs w:val="28"/>
         </w:rPr>
         <w:lastRenderedPageBreak/>
-        <w:t xml:space="preserve">Java </w:t>
-      </w:r>
-      <w:proofErr w:type="spellStart"/>
-      <w:r>
+        <w:t>Estruturas de dados:</w:t>
+      </w:r>
+    </w:p>
+    <w:p>
+      <w:r>
+        <w:tab/>
+        <w:t xml:space="preserve">Um tópico importante antes de se estudar as </w:t>
+      </w:r>
+      <w:proofErr w:type="spellStart"/>
+      <w:r>
+        <w:t>Collections</w:t>
+      </w:r>
+      <w:proofErr w:type="spellEnd"/>
+      <w:r>
+        <w:t xml:space="preserve"> do Java é compreender quais são as estruturas de dados, como funcionam e quais são seus algoritmos. De uma forma bem resumida as estruturas de dados são:</w:t>
+      </w:r>
+    </w:p>
+    <w:p>
+      <w:pPr>
+        <w:pStyle w:val="PargrafodaLista"/>
+        <w:numPr>
+          <w:ilvl w:val="0"/>
+          <w:numId w:val="1"/>
+        </w:numPr>
+      </w:pPr>
+      <w:r>
+        <w:t>Pilha</w:t>
+      </w:r>
+    </w:p>
+    <w:p>
+      <w:pPr>
+        <w:pStyle w:val="PargrafodaLista"/>
+        <w:numPr>
+          <w:ilvl w:val="0"/>
+          <w:numId w:val="1"/>
+        </w:numPr>
+      </w:pPr>
+      <w:r>
+        <w:t>Fila</w:t>
+      </w:r>
+    </w:p>
+    <w:p>
+      <w:pPr>
+        <w:pStyle w:val="PargrafodaLista"/>
+        <w:numPr>
+          <w:ilvl w:val="0"/>
+          <w:numId w:val="1"/>
+        </w:numPr>
+      </w:pPr>
+      <w:r>
+        <w:t>Listas</w:t>
+      </w:r>
+    </w:p>
+    <w:p>
+      <w:pPr>
+        <w:pStyle w:val="PargrafodaLista"/>
+        <w:numPr>
+          <w:ilvl w:val="0"/>
+          <w:numId w:val="1"/>
+        </w:numPr>
+      </w:pPr>
+      <w:r>
+        <w:t>Árvores</w:t>
+      </w:r>
+    </w:p>
+    <w:p>
+      <w:pPr>
+        <w:pStyle w:val="PargrafodaLista"/>
+        <w:numPr>
+          <w:ilvl w:val="0"/>
+          <w:numId w:val="1"/>
+        </w:numPr>
+      </w:pPr>
+      <w:r>
+        <w:t>Tabelas de Dispersão</w:t>
+      </w:r>
+    </w:p>
+    <w:p>
+      <w:r>
+        <w:t xml:space="preserve">Vamos </w:t>
+      </w:r>
+      <w:r>
+        <w:t xml:space="preserve">resumir brevemente cada uma dessas para que possamos seguir para as </w:t>
+      </w:r>
+      <w:proofErr w:type="spellStart"/>
+      <w:r>
+        <w:t>Collections</w:t>
+      </w:r>
+      <w:proofErr w:type="spellEnd"/>
+      <w:r>
+        <w:t>.</w:t>
+      </w:r>
+    </w:p>
+    <w:p/>
+    <w:p>
+      <w:r>
+        <w:t>Pilha:</w:t>
+      </w:r>
+    </w:p>
+    <w:p/>
+    <w:p>
+      <w:pPr>
         <w:rPr>
           <w:b/>
           <w:bCs/>
           <w:sz w:val="28"/>
           <w:szCs w:val="28"/>
-        </w:rPr>
-        <w:t>Collection</w:t>
-      </w:r>
-      <w:proofErr w:type="spellEnd"/>
-      <w:r>
+          <w:lang w:val="en-US"/>
+        </w:rPr>
+      </w:pPr>
+    </w:p>
+    <w:p>
+      <w:pPr>
         <w:rPr>
           <w:b/>
           <w:bCs/>
           <w:sz w:val="28"/>
           <w:szCs w:val="28"/>
-        </w:rPr>
-        <w:t xml:space="preserve"> Framework:</w:t>
-      </w:r>
-    </w:p>
-    <w:p/>
+          <w:lang w:val="en-US"/>
+        </w:rPr>
+      </w:pPr>
+      <w:r>
+        <w:rPr>
+          <w:b/>
+          <w:bCs/>
+          <w:sz w:val="28"/>
+          <w:szCs w:val="28"/>
+          <w:lang w:val="en-US"/>
+        </w:rPr>
+        <w:br w:type="page"/>
+      </w:r>
+    </w:p>
+    <w:p>
+      <w:pPr>
+        <w:jc w:val="center"/>
+        <w:rPr>
+          <w:b/>
+          <w:bCs/>
+          <w:sz w:val="28"/>
+          <w:szCs w:val="28"/>
+          <w:lang w:val="en-US"/>
+        </w:rPr>
+      </w:pPr>
+      <w:r>
+        <w:rPr>
+          <w:b/>
+          <w:bCs/>
+          <w:sz w:val="28"/>
+          <w:szCs w:val="28"/>
+          <w:lang w:val="en-US"/>
+        </w:rPr>
+        <w:lastRenderedPageBreak/>
+        <w:t>Java Collection Framework:</w:t>
+      </w:r>
+    </w:p>
+    <w:p>
+      <w:pPr>
+        <w:ind w:firstLine="708"/>
+      </w:pPr>
+      <w:r>
+        <w:t xml:space="preserve">A </w:t>
+      </w:r>
+      <w:proofErr w:type="spellStart"/>
+      <w:r>
+        <w:t>Collections</w:t>
+      </w:r>
+      <w:proofErr w:type="spellEnd"/>
+      <w:r>
+        <w:t xml:space="preserve"> Framework é um conju</w:t>
+      </w:r>
+      <w:r>
+        <w:t>nto de Interfaces, Implementações e Algoritmos que tem como objetivo representar, tratar e manusear estruturas de dados em Java.</w:t>
+      </w:r>
+    </w:p>
     <w:p>
       <w:r>
         <w:rPr>
@@ -800,7 +1022,7 @@
                     </pic:cNvPicPr>
                   </pic:nvPicPr>
                   <pic:blipFill>
-                    <a:blip r:embed="rId6">
+                    <a:blip r:embed="rId7">
                       <a:extLst>
                         <a:ext uri="{28A0092B-C50C-407E-A947-70E740481C1C}">
                           <a14:useLocalDpi xmlns:a14="http://schemas.microsoft.com/office/drawing/2010/main" val="0"/>
@@ -833,31 +1055,53 @@
       </w:r>
     </w:p>
     <w:p/>
-    <w:p>
-      <w:pPr>
-        <w:rPr>
-          <w:lang w:val="en-US"/>
-        </w:rPr>
-      </w:pPr>
-      <w:r>
-        <w:rPr>
-          <w:lang w:val="en-US"/>
-        </w:rPr>
-        <w:t>Inter</w:t>
-      </w:r>
-      <w:r>
-        <w:rPr>
-          <w:lang w:val="en-US"/>
-        </w:rPr>
-        <w:t>faces:</w:t>
-      </w:r>
-    </w:p>
-    <w:p>
-      <w:pPr>
-        <w:rPr>
-          <w:lang w:val="en-US"/>
-        </w:rPr>
-      </w:pPr>
+    <w:p/>
+    <w:p>
+      <w:r>
+        <w:t>Interfaces:</w:t>
+      </w:r>
+    </w:p>
+    <w:p>
+      <w:pPr>
+        <w:ind w:firstLine="708"/>
+      </w:pPr>
+      <w:r>
+        <w:t>Antes de entrar no</w:t>
+      </w:r>
+      <w:r>
+        <w:t xml:space="preserve"> framework em si, precisamos definir o que são interfaces. Interfaces são contratos </w:t>
+      </w:r>
+      <w:r>
+        <w:t>para a implementação de Classes. De uma forma bem resumida, se uma classe implementa uma interface ela necessariamente precisa implementar todos os métodos contidos naquela interface também.</w:t>
+      </w:r>
+    </w:p>
+    <w:p>
+      <w:pPr>
+        <w:ind w:firstLine="708"/>
+      </w:pPr>
+      <w:r>
+        <w:t>Desse modo, todas as Classes que implementarem a interface terão os métodos descritos da interface. Isso torna extremamente útil o “programar para interfaces e não para implementações”, uma vez que independente de qual implementação você estiver utilizando, se estiver implementando a interface correta, a implementação irá funcionar.</w:t>
+      </w:r>
+    </w:p>
+    <w:p/>
+    <w:p>
+      <w:pPr>
+        <w:rPr>
+          <w:lang w:val="en-US"/>
+        </w:rPr>
+      </w:pPr>
+      <w:r>
+        <w:rPr>
+          <w:lang w:val="en-US"/>
+        </w:rPr>
+        <w:t>As interfaces do Coll</w:t>
+      </w:r>
+      <w:r>
+        <w:rPr>
+          <w:lang w:val="en-US"/>
+        </w:rPr>
+        <w:t>ection Framework:</w:t>
+      </w:r>
     </w:p>
     <w:p>
       <w:pPr>
@@ -916,99 +1160,204 @@
         <w:rPr>
           <w:lang w:val="en-US"/>
         </w:rPr>
+        <w:lastRenderedPageBreak/>
         <w:t>Queue:</w:t>
       </w:r>
     </w:p>
     <w:p>
-      <w:r>
+      <w:pPr>
+        <w:rPr>
+          <w:lang w:val="en-US"/>
+        </w:rPr>
+      </w:pPr>
+      <w:r>
+        <w:rPr>
+          <w:lang w:val="en-US"/>
+        </w:rPr>
         <w:t>Deque:</w:t>
       </w:r>
     </w:p>
     <w:p>
-      <w:r>
+      <w:pPr>
+        <w:rPr>
+          <w:lang w:val="en-US"/>
+        </w:rPr>
+      </w:pPr>
+      <w:r>
+        <w:rPr>
+          <w:lang w:val="en-US"/>
+        </w:rPr>
         <w:t>Set:</w:t>
       </w:r>
     </w:p>
     <w:p>
-      <w:r>
+      <w:pPr>
+        <w:rPr>
+          <w:lang w:val="en-US"/>
+        </w:rPr>
+      </w:pPr>
+      <w:r>
+        <w:rPr>
+          <w:lang w:val="en-US"/>
+        </w:rPr>
         <w:t>Map:</w:t>
       </w:r>
     </w:p>
-    <w:p/>
-    <w:p>
-      <w:r>
-        <w:t>Implementações:</w:t>
-      </w:r>
-    </w:p>
-    <w:p/>
-    <w:p>
-      <w:proofErr w:type="spellStart"/>
-      <w:r>
+    <w:p>
+      <w:pPr>
+        <w:rPr>
+          <w:lang w:val="en-US"/>
+        </w:rPr>
+      </w:pPr>
+    </w:p>
+    <w:p>
+      <w:pPr>
+        <w:rPr>
+          <w:lang w:val="en-US"/>
+        </w:rPr>
+      </w:pPr>
+      <w:proofErr w:type="spellStart"/>
+      <w:r>
+        <w:rPr>
+          <w:lang w:val="en-US"/>
+        </w:rPr>
+        <w:t>Implementações</w:t>
+      </w:r>
+      <w:proofErr w:type="spellEnd"/>
+      <w:r>
+        <w:rPr>
+          <w:lang w:val="en-US"/>
+        </w:rPr>
+        <w:t>:</w:t>
+      </w:r>
+    </w:p>
+    <w:p>
+      <w:pPr>
+        <w:rPr>
+          <w:lang w:val="en-US"/>
+        </w:rPr>
+      </w:pPr>
+    </w:p>
+    <w:p>
+      <w:pPr>
+        <w:rPr>
+          <w:lang w:val="en-US"/>
+        </w:rPr>
+      </w:pPr>
+      <w:proofErr w:type="spellStart"/>
+      <w:r>
+        <w:rPr>
+          <w:lang w:val="en-US"/>
+        </w:rPr>
         <w:t>ArrayList</w:t>
       </w:r>
       <w:proofErr w:type="spellEnd"/>
       <w:r>
+        <w:rPr>
+          <w:lang w:val="en-US"/>
+        </w:rPr>
         <w:t>:</w:t>
       </w:r>
     </w:p>
     <w:p>
-      <w:proofErr w:type="spellStart"/>
-      <w:r>
-        <w:t>LinkedList</w:t>
-      </w:r>
-      <w:proofErr w:type="spellEnd"/>
-      <w:r>
+      <w:pPr>
+        <w:rPr>
+          <w:lang w:val="en-US"/>
+        </w:rPr>
+      </w:pPr>
+      <w:r>
+        <w:rPr>
+          <w:lang w:val="en-US"/>
+        </w:rPr>
+        <w:t>LinkedList:</w:t>
+      </w:r>
+    </w:p>
+    <w:p>
+      <w:pPr>
+        <w:rPr>
+          <w:lang w:val="en-US"/>
+        </w:rPr>
+      </w:pPr>
+      <w:r>
+        <w:rPr>
+          <w:lang w:val="en-US"/>
+        </w:rPr>
+        <w:t>PriorityQueue:</w:t>
+      </w:r>
+    </w:p>
+    <w:p>
+      <w:pPr>
+        <w:rPr>
+          <w:lang w:val="en-US"/>
+        </w:rPr>
+      </w:pPr>
+      <w:proofErr w:type="spellStart"/>
+      <w:r>
+        <w:rPr>
+          <w:lang w:val="en-US"/>
+        </w:rPr>
+        <w:t>ArrayDeque</w:t>
+      </w:r>
+      <w:proofErr w:type="spellEnd"/>
+      <w:r>
+        <w:rPr>
+          <w:lang w:val="en-US"/>
+        </w:rPr>
         <w:t>:</w:t>
       </w:r>
     </w:p>
     <w:p>
-      <w:proofErr w:type="spellStart"/>
-      <w:r>
-        <w:lastRenderedPageBreak/>
-        <w:t>PriorityQueue</w:t>
-      </w:r>
-      <w:proofErr w:type="spellEnd"/>
-      <w:r>
+      <w:pPr>
+        <w:rPr>
+          <w:lang w:val="en-US"/>
+        </w:rPr>
+      </w:pPr>
+      <w:r>
+        <w:rPr>
+          <w:lang w:val="en-US"/>
+        </w:rPr>
+        <w:t>HashSet:</w:t>
+      </w:r>
+    </w:p>
+    <w:p>
+      <w:pPr>
+        <w:rPr>
+          <w:lang w:val="en-US"/>
+        </w:rPr>
+      </w:pPr>
+      <w:proofErr w:type="spellStart"/>
+      <w:r>
+        <w:rPr>
+          <w:lang w:val="en-US"/>
+        </w:rPr>
+        <w:t>LinkedHashSet</w:t>
+      </w:r>
+      <w:proofErr w:type="spellEnd"/>
+      <w:r>
+        <w:rPr>
+          <w:lang w:val="en-US"/>
+        </w:rPr>
         <w:t>:</w:t>
       </w:r>
     </w:p>
     <w:p>
-      <w:proofErr w:type="spellStart"/>
-      <w:r>
-        <w:t>ArrayDeque</w:t>
-      </w:r>
-      <w:proofErr w:type="spellEnd"/>
-      <w:r>
-        <w:t>:</w:t>
-      </w:r>
-    </w:p>
-    <w:p>
-      <w:proofErr w:type="spellStart"/>
-      <w:r>
-        <w:t>HashSet</w:t>
-      </w:r>
-      <w:proofErr w:type="spellEnd"/>
-      <w:r>
-        <w:t>:</w:t>
-      </w:r>
-    </w:p>
-    <w:p>
-      <w:proofErr w:type="spellStart"/>
-      <w:r>
-        <w:t>LinkedHashSet</w:t>
-      </w:r>
-      <w:proofErr w:type="spellEnd"/>
-      <w:r>
-        <w:t>:</w:t>
-      </w:r>
-    </w:p>
-    <w:p>
-      <w:proofErr w:type="spellStart"/>
-      <w:r>
+      <w:pPr>
+        <w:rPr>
+          <w:lang w:val="en-US"/>
+        </w:rPr>
+      </w:pPr>
+      <w:proofErr w:type="spellStart"/>
+      <w:r>
+        <w:rPr>
+          <w:lang w:val="en-US"/>
+        </w:rPr>
         <w:t>TreeSet</w:t>
       </w:r>
       <w:proofErr w:type="spellEnd"/>
       <w:r>
+        <w:rPr>
+          <w:lang w:val="en-US"/>
+        </w:rPr>
         <w:t>:</w:t>
       </w:r>
     </w:p>
@@ -1030,6 +1379,127 @@
     </w:sectPr>
   </w:body>
 </w:document>
+</file>
+
+<file path=word/numbering.xml><?xml version="1.0" encoding="utf-8"?>
+<w:numbering xmlns:wpc="http://schemas.microsoft.com/office/word/2010/wordprocessingCanvas" xmlns:cx="http://schemas.microsoft.com/office/drawing/2014/chartex" xmlns:cx1="http://schemas.microsoft.com/office/drawing/2015/9/8/chartex" xmlns:cx2="http://schemas.microsoft.com/office/drawing/2015/10/21/chartex" xmlns:cx3="http://schemas.microsoft.com/office/drawing/2016/5/9/chartex" xmlns:cx4="http://schemas.microsoft.com/office/drawing/2016/5/10/chartex" xmlns:cx5="http://schemas.microsoft.com/office/drawing/2016/5/11/chartex" xmlns:cx6="http://schemas.microsoft.com/office/drawing/2016/5/12/chartex" xmlns:cx7="http://schemas.microsoft.com/office/drawing/2016/5/13/chartex" xmlns:cx8="http://schemas.microsoft.com/office/drawing/2016/5/14/chartex" xmlns:mc="http://schemas.openxmlformats.org/markup-compatibility/2006" xmlns:aink="http://schemas.microsoft.com/office/drawing/2016/ink" xmlns:am3d="http://schemas.microsoft.com/office/drawing/2017/model3d" xmlns:o="urn:schemas-microsoft-com:office:office" xmlns:oel="http://schemas.microsoft.com/office/2019/extlst" xmlns:r="http://schemas.openxmlformats.org/officeDocument/2006/relationships" xmlns:m="http://schemas.openxmlformats.org/officeDocument/2006/math" xmlns:v="urn:schemas-microsoft-com:vml" xmlns:wp14="http://schemas.microsoft.com/office/word/2010/wordprocessingDrawing" xmlns:wp="http://schemas.openxmlformats.org/drawingml/2006/wordprocessingDrawing" xmlns:w10="urn:schemas-microsoft-com:office:word" xmlns:w="http://schemas.openxmlformats.org/wordprocessingml/2006/main" xmlns:w14="http://schemas.microsoft.com/office/word/2010/wordml" xmlns:w15="http://schemas.microsoft.com/office/word/2012/wordml" xmlns:w16cex="http://schemas.microsoft.com/office/word/2018/wordml/cex" xmlns:w16cid="http://schemas.microsoft.com/office/word/2016/wordml/cid" xmlns:w16="http://schemas.microsoft.com/office/word/2018/wordml" xmlns:w16du="http://schemas.microsoft.com/office/word/2023/wordml/word16du" xmlns:w16sdtdh="http://schemas.microsoft.com/office/word/2020/wordml/sdtdatahash" xmlns:w16se="http://schemas.microsoft.com/office/word/2015/wordml/symex" xmlns:wpg="http://schemas.microsoft.com/office/word/2010/wordprocessingGroup" xmlns:wpi="http://schemas.microsoft.com/office/word/2010/wordprocessingInk" xmlns:wne="http://schemas.microsoft.com/office/word/2006/wordml" xmlns:wps="http://schemas.microsoft.com/office/word/2010/wordprocessingShape" mc:Ignorable="w14 w15 w16se w16cid w16 w16cex w16sdtdh w16du wp14">
+  <w:abstractNum w:abstractNumId="0" w15:restartNumberingAfterBreak="0">
+    <w:nsid w:val="75B6226F"/>
+    <w:multiLevelType w:val="hybridMultilevel"/>
+    <w:tmpl w:val="8594FE7A"/>
+    <w:lvl w:ilvl="0" w:tplc="04160001">
+      <w:start w:val="1"/>
+      <w:numFmt w:val="bullet"/>
+      <w:lvlText w:val=""/>
+      <w:lvlJc w:val="left"/>
+      <w:pPr>
+        <w:ind w:left="720" w:hanging="360"/>
+      </w:pPr>
+      <w:rPr>
+        <w:rFonts w:ascii="Symbol" w:hAnsi="Symbol" w:hint="default"/>
+      </w:rPr>
+    </w:lvl>
+    <w:lvl w:ilvl="1" w:tplc="04160003" w:tentative="1">
+      <w:start w:val="1"/>
+      <w:numFmt w:val="bullet"/>
+      <w:lvlText w:val="o"/>
+      <w:lvlJc w:val="left"/>
+      <w:pPr>
+        <w:ind w:left="1440" w:hanging="360"/>
+      </w:pPr>
+      <w:rPr>
+        <w:rFonts w:ascii="Courier New" w:hAnsi="Courier New" w:cs="Courier New" w:hint="default"/>
+      </w:rPr>
+    </w:lvl>
+    <w:lvl w:ilvl="2" w:tplc="04160005" w:tentative="1">
+      <w:start w:val="1"/>
+      <w:numFmt w:val="bullet"/>
+      <w:lvlText w:val=""/>
+      <w:lvlJc w:val="left"/>
+      <w:pPr>
+        <w:ind w:left="2160" w:hanging="360"/>
+      </w:pPr>
+      <w:rPr>
+        <w:rFonts w:ascii="Wingdings" w:hAnsi="Wingdings" w:hint="default"/>
+      </w:rPr>
+    </w:lvl>
+    <w:lvl w:ilvl="3" w:tplc="04160001" w:tentative="1">
+      <w:start w:val="1"/>
+      <w:numFmt w:val="bullet"/>
+      <w:lvlText w:val=""/>
+      <w:lvlJc w:val="left"/>
+      <w:pPr>
+        <w:ind w:left="2880" w:hanging="360"/>
+      </w:pPr>
+      <w:rPr>
+        <w:rFonts w:ascii="Symbol" w:hAnsi="Symbol" w:hint="default"/>
+      </w:rPr>
+    </w:lvl>
+    <w:lvl w:ilvl="4" w:tplc="04160003" w:tentative="1">
+      <w:start w:val="1"/>
+      <w:numFmt w:val="bullet"/>
+      <w:lvlText w:val="o"/>
+      <w:lvlJc w:val="left"/>
+      <w:pPr>
+        <w:ind w:left="3600" w:hanging="360"/>
+      </w:pPr>
+      <w:rPr>
+        <w:rFonts w:ascii="Courier New" w:hAnsi="Courier New" w:cs="Courier New" w:hint="default"/>
+      </w:rPr>
+    </w:lvl>
+    <w:lvl w:ilvl="5" w:tplc="04160005" w:tentative="1">
+      <w:start w:val="1"/>
+      <w:numFmt w:val="bullet"/>
+      <w:lvlText w:val=""/>
+      <w:lvlJc w:val="left"/>
+      <w:pPr>
+        <w:ind w:left="4320" w:hanging="360"/>
+      </w:pPr>
+      <w:rPr>
+        <w:rFonts w:ascii="Wingdings" w:hAnsi="Wingdings" w:hint="default"/>
+      </w:rPr>
+    </w:lvl>
+    <w:lvl w:ilvl="6" w:tplc="04160001" w:tentative="1">
+      <w:start w:val="1"/>
+      <w:numFmt w:val="bullet"/>
+      <w:lvlText w:val=""/>
+      <w:lvlJc w:val="left"/>
+      <w:pPr>
+        <w:ind w:left="5040" w:hanging="360"/>
+      </w:pPr>
+      <w:rPr>
+        <w:rFonts w:ascii="Symbol" w:hAnsi="Symbol" w:hint="default"/>
+      </w:rPr>
+    </w:lvl>
+    <w:lvl w:ilvl="7" w:tplc="04160003" w:tentative="1">
+      <w:start w:val="1"/>
+      <w:numFmt w:val="bullet"/>
+      <w:lvlText w:val="o"/>
+      <w:lvlJc w:val="left"/>
+      <w:pPr>
+        <w:ind w:left="5760" w:hanging="360"/>
+      </w:pPr>
+      <w:rPr>
+        <w:rFonts w:ascii="Courier New" w:hAnsi="Courier New" w:cs="Courier New" w:hint="default"/>
+      </w:rPr>
+    </w:lvl>
+    <w:lvl w:ilvl="8" w:tplc="04160005" w:tentative="1">
+      <w:start w:val="1"/>
+      <w:numFmt w:val="bullet"/>
+      <w:lvlText w:val=""/>
+      <w:lvlJc w:val="left"/>
+      <w:pPr>
+        <w:ind w:left="6480" w:hanging="360"/>
+      </w:pPr>
+      <w:rPr>
+        <w:rFonts w:ascii="Wingdings" w:hAnsi="Wingdings" w:hint="default"/>
+      </w:rPr>
+    </w:lvl>
+  </w:abstractNum>
+  <w:num w:numId="1" w16cid:durableId="1607885666">
+    <w:abstractNumId w:val="0"/>
+  </w:num>
+</w:numbering>
 </file>
 
 <file path=word/styles.xml><?xml version="1.0" encoding="utf-8"?>

</xml_diff>